<commit_message>
Update MS Teams Assignment Templates Y1C & Y2C
</commit_message>
<xml_diff>
--- a/docs/Year1/BlockC/MS Teams Assignment Template/Block C Notes - Y1C_2022-23_ADSAI.docx
+++ b/docs/Year1/BlockC/MS Teams Assignment Template/Block C Notes - Y1C_2022-23_ADSAI.docx
@@ -8,27 +8,18 @@
         <w:jc w:val="center"/>
       </w:pPr>
       <w:r>
-        <w:rPr/>
         <w:t xml:space="preserve">Block </w:t>
       </w:r>
       <w:r>
-        <w:rPr/>
         <w:t>C</w:t>
       </w:r>
       <w:r>
-        <w:rPr/>
-        <w:t xml:space="preserve"> Notes </w:t>
+        <w:t xml:space="preserve"> Notes - Y1</w:t>
       </w:r>
       <w:r>
-        <w:rPr/>
-        <w:t>- Y1</w:t>
-      </w:r>
-      <w:r>
-        <w:rPr/>
         <w:t>C</w:t>
       </w:r>
       <w:r>
-        <w:rPr/>
         <w:t>_2022-23_ADSAI</w:t>
       </w:r>
     </w:p>
@@ -52,7 +43,7 @@
       <w:proofErr w:type="spellEnd"/>
     </w:p>
     <w:sectPr>
-      <w:pgSz w:w="12240" w:h="15840" w:orient="portrait"/>
+      <w:pgSz w:w="12240" w:h="15840"/>
       <w:pgMar w:top="1440" w:right="1440" w:bottom="1440" w:left="1440" w:header="720" w:footer="720" w:gutter="0"/>
       <w:cols w:space="720"/>
       <w:docGrid w:linePitch="360"/>
@@ -66,7 +57,7 @@
   <w:docDefaults>
     <w:rPrDefault>
       <w:rPr>
-        <w:rFonts w:asciiTheme="minorHAnsi" w:hAnsiTheme="minorHAnsi" w:eastAsiaTheme="minorHAnsi" w:cstheme="minorBidi"/>
+        <w:rFonts w:asciiTheme="minorHAnsi" w:eastAsiaTheme="minorHAnsi" w:hAnsiTheme="minorHAnsi" w:cstheme="minorBidi"/>
         <w:sz w:val="22"/>
         <w:szCs w:val="22"/>
         <w:lang w:val="en-US" w:eastAsia="en-US" w:bidi="ar-SA"/>
@@ -81,14 +72,14 @@
   <w:latentStyles w:defLockedState="0" w:defUIPriority="99" w:defSemiHidden="0" w:defUnhideWhenUsed="0" w:defQFormat="0" w:count="376">
     <w:lsdException w:name="Normal" w:uiPriority="0" w:qFormat="1"/>
     <w:lsdException w:name="heading 1" w:uiPriority="9" w:qFormat="1"/>
-    <w:lsdException w:name="heading 2" w:uiPriority="9" w:semiHidden="1" w:unhideWhenUsed="1" w:qFormat="1"/>
-    <w:lsdException w:name="heading 3" w:uiPriority="9" w:semiHidden="1" w:unhideWhenUsed="1" w:qFormat="1"/>
-    <w:lsdException w:name="heading 4" w:uiPriority="9" w:semiHidden="1" w:unhideWhenUsed="1" w:qFormat="1"/>
-    <w:lsdException w:name="heading 5" w:uiPriority="9" w:semiHidden="1" w:unhideWhenUsed="1" w:qFormat="1"/>
-    <w:lsdException w:name="heading 6" w:uiPriority="9" w:semiHidden="1" w:unhideWhenUsed="1" w:qFormat="1"/>
-    <w:lsdException w:name="heading 7" w:uiPriority="9" w:semiHidden="1" w:unhideWhenUsed="1" w:qFormat="1"/>
-    <w:lsdException w:name="heading 8" w:uiPriority="9" w:semiHidden="1" w:unhideWhenUsed="1" w:qFormat="1"/>
-    <w:lsdException w:name="heading 9" w:uiPriority="9" w:semiHidden="1" w:unhideWhenUsed="1" w:qFormat="1"/>
+    <w:lsdException w:name="heading 2" w:semiHidden="1" w:uiPriority="9" w:unhideWhenUsed="1" w:qFormat="1"/>
+    <w:lsdException w:name="heading 3" w:semiHidden="1" w:uiPriority="9" w:unhideWhenUsed="1" w:qFormat="1"/>
+    <w:lsdException w:name="heading 4" w:semiHidden="1" w:uiPriority="9" w:unhideWhenUsed="1" w:qFormat="1"/>
+    <w:lsdException w:name="heading 5" w:semiHidden="1" w:uiPriority="9" w:unhideWhenUsed="1" w:qFormat="1"/>
+    <w:lsdException w:name="heading 6" w:semiHidden="1" w:uiPriority="9" w:unhideWhenUsed="1" w:qFormat="1"/>
+    <w:lsdException w:name="heading 7" w:semiHidden="1" w:uiPriority="9" w:unhideWhenUsed="1" w:qFormat="1"/>
+    <w:lsdException w:name="heading 8" w:semiHidden="1" w:uiPriority="9" w:unhideWhenUsed="1" w:qFormat="1"/>
+    <w:lsdException w:name="heading 9" w:semiHidden="1" w:uiPriority="9" w:unhideWhenUsed="1" w:qFormat="1"/>
     <w:lsdException w:name="index 1" w:semiHidden="1" w:unhideWhenUsed="1"/>
     <w:lsdException w:name="index 2" w:semiHidden="1" w:unhideWhenUsed="1"/>
     <w:lsdException w:name="index 3" w:semiHidden="1" w:unhideWhenUsed="1"/>
@@ -98,22 +89,22 @@
     <w:lsdException w:name="index 7" w:semiHidden="1" w:unhideWhenUsed="1"/>
     <w:lsdException w:name="index 8" w:semiHidden="1" w:unhideWhenUsed="1"/>
     <w:lsdException w:name="index 9" w:semiHidden="1" w:unhideWhenUsed="1"/>
-    <w:lsdException w:name="toc 1" w:uiPriority="39" w:semiHidden="1" w:unhideWhenUsed="1"/>
-    <w:lsdException w:name="toc 2" w:uiPriority="39" w:semiHidden="1" w:unhideWhenUsed="1"/>
-    <w:lsdException w:name="toc 3" w:uiPriority="39" w:semiHidden="1" w:unhideWhenUsed="1"/>
-    <w:lsdException w:name="toc 4" w:uiPriority="39" w:semiHidden="1" w:unhideWhenUsed="1"/>
-    <w:lsdException w:name="toc 5" w:uiPriority="39" w:semiHidden="1" w:unhideWhenUsed="1"/>
-    <w:lsdException w:name="toc 6" w:uiPriority="39" w:semiHidden="1" w:unhideWhenUsed="1"/>
-    <w:lsdException w:name="toc 7" w:uiPriority="39" w:semiHidden="1" w:unhideWhenUsed="1"/>
-    <w:lsdException w:name="toc 8" w:uiPriority="39" w:semiHidden="1" w:unhideWhenUsed="1"/>
-    <w:lsdException w:name="toc 9" w:uiPriority="39" w:semiHidden="1" w:unhideWhenUsed="1"/>
+    <w:lsdException w:name="toc 1" w:semiHidden="1" w:uiPriority="39" w:unhideWhenUsed="1"/>
+    <w:lsdException w:name="toc 2" w:semiHidden="1" w:uiPriority="39" w:unhideWhenUsed="1"/>
+    <w:lsdException w:name="toc 3" w:semiHidden="1" w:uiPriority="39" w:unhideWhenUsed="1"/>
+    <w:lsdException w:name="toc 4" w:semiHidden="1" w:uiPriority="39" w:unhideWhenUsed="1"/>
+    <w:lsdException w:name="toc 5" w:semiHidden="1" w:uiPriority="39" w:unhideWhenUsed="1"/>
+    <w:lsdException w:name="toc 6" w:semiHidden="1" w:uiPriority="39" w:unhideWhenUsed="1"/>
+    <w:lsdException w:name="toc 7" w:semiHidden="1" w:uiPriority="39" w:unhideWhenUsed="1"/>
+    <w:lsdException w:name="toc 8" w:semiHidden="1" w:uiPriority="39" w:unhideWhenUsed="1"/>
+    <w:lsdException w:name="toc 9" w:semiHidden="1" w:uiPriority="39" w:unhideWhenUsed="1"/>
     <w:lsdException w:name="Normal Indent" w:semiHidden="1" w:unhideWhenUsed="1"/>
     <w:lsdException w:name="footnote text" w:semiHidden="1" w:unhideWhenUsed="1"/>
     <w:lsdException w:name="annotation text" w:semiHidden="1" w:unhideWhenUsed="1"/>
     <w:lsdException w:name="header" w:semiHidden="1" w:unhideWhenUsed="1"/>
     <w:lsdException w:name="footer" w:semiHidden="1" w:unhideWhenUsed="1"/>
     <w:lsdException w:name="index heading" w:semiHidden="1" w:unhideWhenUsed="1"/>
-    <w:lsdException w:name="caption" w:uiPriority="35" w:semiHidden="1" w:unhideWhenUsed="1" w:qFormat="1"/>
+    <w:lsdException w:name="caption" w:semiHidden="1" w:uiPriority="35" w:unhideWhenUsed="1" w:qFormat="1"/>
     <w:lsdException w:name="table of figures" w:semiHidden="1" w:unhideWhenUsed="1"/>
     <w:lsdException w:name="envelope address" w:semiHidden="1" w:unhideWhenUsed="1"/>
     <w:lsdException w:name="envelope return" w:semiHidden="1" w:unhideWhenUsed="1"/>
@@ -144,7 +135,7 @@
     <w:lsdException w:name="Title" w:uiPriority="10" w:qFormat="1"/>
     <w:lsdException w:name="Closing" w:semiHidden="1" w:unhideWhenUsed="1"/>
     <w:lsdException w:name="Signature" w:semiHidden="1" w:unhideWhenUsed="1"/>
-    <w:lsdException w:name="Default Paragraph Font" w:uiPriority="1" w:semiHidden="1" w:unhideWhenUsed="1"/>
+    <w:lsdException w:name="Default Paragraph Font" w:semiHidden="1" w:uiPriority="1" w:unhideWhenUsed="1"/>
     <w:lsdException w:name="Body Text" w:semiHidden="1" w:unhideWhenUsed="1"/>
     <w:lsdException w:name="Body Text Indent" w:semiHidden="1" w:unhideWhenUsed="1"/>
     <w:lsdException w:name="List Continue" w:semiHidden="1" w:unhideWhenUsed="1"/>
@@ -344,8 +335,8 @@
     <w:lsdException w:name="Subtle Reference" w:uiPriority="31" w:qFormat="1"/>
     <w:lsdException w:name="Intense Reference" w:uiPriority="32" w:qFormat="1"/>
     <w:lsdException w:name="Book Title" w:uiPriority="33" w:qFormat="1"/>
-    <w:lsdException w:name="Bibliography" w:uiPriority="37" w:semiHidden="1" w:unhideWhenUsed="1"/>
-    <w:lsdException w:name="TOC Heading" w:uiPriority="39" w:semiHidden="1" w:unhideWhenUsed="1" w:qFormat="1"/>
+    <w:lsdException w:name="Bibliography" w:semiHidden="1" w:uiPriority="37" w:unhideWhenUsed="1"/>
+    <w:lsdException w:name="TOC Heading" w:semiHidden="1" w:uiPriority="39" w:unhideWhenUsed="1" w:qFormat="1"/>
     <w:lsdException w:name="Plain Table 1" w:uiPriority="41"/>
     <w:lsdException w:name="Plain Table 2" w:uiPriority="42"/>
     <w:lsdException w:name="Plain Table 3" w:uiPriority="43"/>
@@ -456,17 +447,17 @@
     <w:lsdException w:name="Unresolved Mention" w:semiHidden="1" w:unhideWhenUsed="1"/>
     <w:lsdException w:name="Smart Link" w:semiHidden="1" w:unhideWhenUsed="1"/>
   </w:latentStyles>
-  <w:style w:type="paragraph" w:styleId="Normal" w:default="1">
+  <w:style w:type="paragraph" w:default="1" w:styleId="Normal">
     <w:name w:val="Normal"/>
     <w:qFormat/>
   </w:style>
-  <w:style w:type="character" w:styleId="DefaultParagraphFont" w:default="1">
+  <w:style w:type="character" w:default="1" w:styleId="DefaultParagraphFont">
     <w:name w:val="Default Paragraph Font"/>
     <w:uiPriority w:val="1"/>
     <w:semiHidden/>
     <w:unhideWhenUsed/>
   </w:style>
-  <w:style w:type="table" w:styleId="TableNormal" w:default="1">
+  <w:style w:type="table" w:default="1" w:styleId="TableNormal">
     <w:name w:val="Normal Table"/>
     <w:uiPriority w:val="99"/>
     <w:semiHidden/>
@@ -481,7 +472,7 @@
       </w:tblCellMar>
     </w:tblPr>
   </w:style>
-  <w:style w:type="numbering" w:styleId="NoList" w:default="1">
+  <w:style w:type="numbering" w:default="1" w:styleId="NoList">
     <w:name w:val="No List"/>
     <w:uiPriority w:val="99"/>
     <w:semiHidden/>
@@ -500,21 +491,21 @@
       <w:contextualSpacing/>
     </w:pPr>
     <w:rPr>
-      <w:rFonts w:asciiTheme="majorHAnsi" w:hAnsiTheme="majorHAnsi" w:eastAsiaTheme="majorEastAsia" w:cstheme="majorBidi"/>
+      <w:rFonts w:asciiTheme="majorHAnsi" w:eastAsiaTheme="majorEastAsia" w:hAnsiTheme="majorHAnsi" w:cstheme="majorBidi"/>
       <w:spacing w:val="-10"/>
       <w:kern w:val="28"/>
       <w:sz w:val="56"/>
       <w:szCs w:val="56"/>
     </w:rPr>
   </w:style>
-  <w:style w:type="character" w:styleId="TitleChar" w:customStyle="1">
+  <w:style w:type="character" w:customStyle="1" w:styleId="TitleChar">
     <w:name w:val="Title Char"/>
     <w:basedOn w:val="DefaultParagraphFont"/>
     <w:link w:val="Title"/>
     <w:uiPriority w:val="10"/>
     <w:rsid w:val="002C3AFE"/>
     <w:rPr>
-      <w:rFonts w:asciiTheme="majorHAnsi" w:hAnsiTheme="majorHAnsi" w:eastAsiaTheme="majorEastAsia" w:cstheme="majorBidi"/>
+      <w:rFonts w:asciiTheme="majorHAnsi" w:eastAsiaTheme="majorEastAsia" w:hAnsiTheme="majorHAnsi" w:cstheme="majorBidi"/>
       <w:spacing w:val="-10"/>
       <w:kern w:val="28"/>
       <w:sz w:val="56"/>
@@ -540,7 +531,7 @@
       <w:spacing w:val="15"/>
     </w:rPr>
   </w:style>
-  <w:style w:type="character" w:styleId="SubtitleChar" w:customStyle="1">
+  <w:style w:type="character" w:customStyle="1" w:styleId="SubtitleChar">
     <w:name w:val="Subtitle Char"/>
     <w:basedOn w:val="DefaultParagraphFont"/>
     <w:link w:val="Subtitle"/>
@@ -1094,15 +1085,6 @@
 </file>
 
 <file path=customXml/item2.xml><?xml version="1.0" encoding="utf-8"?>
-<?mso-contentType ?>
-<FormTemplates xmlns="http://schemas.microsoft.com/sharepoint/v3/contenttype/forms">
-  <Display>DocumentLibraryForm</Display>
-  <Edit>DocumentLibraryForm</Edit>
-  <New>DocumentLibraryForm</New>
-</FormTemplates>
-</file>
-
-<file path=customXml/item3.xml><?xml version="1.0" encoding="utf-8"?>
 <p:properties xmlns:p="http://schemas.microsoft.com/office/2006/metadata/properties" xmlns:xsi="http://www.w3.org/2001/XMLSchema-instance" xmlns:pc="http://schemas.microsoft.com/office/infopath/2007/PartnerControls">
   <documentManagement>
     <lcf76f155ced4ddcb4097134ff3c332f xmlns="bd38d267-56bb-4e22-b975-199a06fd69fa">
@@ -1113,14 +1095,55 @@
 </p:properties>
 </file>
 
+<file path=customXml/item3.xml><?xml version="1.0" encoding="utf-8"?>
+<?mso-contentType ?>
+<FormTemplates xmlns="http://schemas.microsoft.com/sharepoint/v3/contenttype/forms">
+  <Display>DocumentLibraryForm</Display>
+  <Edit>DocumentLibraryForm</Edit>
+  <New>DocumentLibraryForm</New>
+</FormTemplates>
+</file>
+
 <file path=customXml/itemProps1.xml><?xml version="1.0" encoding="utf-8"?>
-<ds:datastoreItem xmlns:ds="http://schemas.openxmlformats.org/officeDocument/2006/customXml" ds:itemID="{93EF4D0C-03DE-4828-97B3-EA6D9E07CD9D}"/>
+<ds:datastoreItem xmlns:ds="http://schemas.openxmlformats.org/officeDocument/2006/customXml" ds:itemID="{93EF4D0C-03DE-4828-97B3-EA6D9E07CD9D}">
+  <ds:schemaRefs>
+    <ds:schemaRef ds:uri="http://schemas.microsoft.com/office/2006/metadata/contentType"/>
+    <ds:schemaRef ds:uri="http://schemas.microsoft.com/office/2006/metadata/properties/metaAttributes"/>
+    <ds:schemaRef ds:uri="http://www.w3.org/2001/XMLSchema"/>
+    <ds:schemaRef ds:uri="http://schemas.microsoft.com/office/2006/metadata/properties"/>
+    <ds:schemaRef ds:uri="bd38d267-56bb-4e22-b975-199a06fd69fa"/>
+    <ds:schemaRef ds:uri="d8c712e5-67fc-4595-93cb-a4164dd8eff3"/>
+    <ds:schemaRef ds:uri="http://schemas.microsoft.com/office/2006/documentManagement/types"/>
+    <ds:schemaRef ds:uri="http://schemas.microsoft.com/office/infopath/2007/PartnerControls"/>
+    <ds:schemaRef ds:uri="http://schemas.openxmlformats.org/package/2006/metadata/core-properties"/>
+    <ds:schemaRef ds:uri="http://purl.org/dc/elements/1.1/"/>
+    <ds:schemaRef ds:uri="http://purl.org/dc/terms/"/>
+    <ds:schemaRef ds:uri="http://schemas.microsoft.com/internal/obd"/>
+  </ds:schemaRefs>
+</ds:datastoreItem>
 </file>
 
 <file path=customXml/itemProps2.xml><?xml version="1.0" encoding="utf-8"?>
-<ds:datastoreItem xmlns:ds="http://schemas.openxmlformats.org/officeDocument/2006/customXml" ds:itemID="{77E31388-B412-48F9-807A-55BB1E1C82DE}"/>
+<ds:datastoreItem xmlns:ds="http://schemas.openxmlformats.org/officeDocument/2006/customXml" ds:itemID="{F50F5BCF-5A42-4862-ADB9-1CBA3E63FCE6}">
+  <ds:schemaRefs>
+    <ds:schemaRef ds:uri="http://purl.org/dc/dcmitype/"/>
+    <ds:schemaRef ds:uri="http://schemas.microsoft.com/office/2006/metadata/properties"/>
+    <ds:schemaRef ds:uri="http://schemas.openxmlformats.org/package/2006/metadata/core-properties"/>
+    <ds:schemaRef ds:uri="http://schemas.microsoft.com/office/infopath/2007/PartnerControls"/>
+    <ds:schemaRef ds:uri="d8c712e5-67fc-4595-93cb-a4164dd8eff3"/>
+    <ds:schemaRef ds:uri="http://www.w3.org/XML/1998/namespace"/>
+    <ds:schemaRef ds:uri="http://schemas.microsoft.com/office/2006/documentManagement/types"/>
+    <ds:schemaRef ds:uri="bd38d267-56bb-4e22-b975-199a06fd69fa"/>
+    <ds:schemaRef ds:uri="http://purl.org/dc/terms/"/>
+    <ds:schemaRef ds:uri="http://purl.org/dc/elements/1.1/"/>
+  </ds:schemaRefs>
+</ds:datastoreItem>
 </file>
 
 <file path=customXml/itemProps3.xml><?xml version="1.0" encoding="utf-8"?>
-<ds:datastoreItem xmlns:ds="http://schemas.openxmlformats.org/officeDocument/2006/customXml" ds:itemID="{F50F5BCF-5A42-4862-ADB9-1CBA3E63FCE6}"/>
+<ds:datastoreItem xmlns:ds="http://schemas.openxmlformats.org/officeDocument/2006/customXml" ds:itemID="{77E31388-B412-48F9-807A-55BB1E1C82DE}">
+  <ds:schemaRefs>
+    <ds:schemaRef ds:uri="http://schemas.microsoft.com/sharepoint/v3/contenttype/forms"/>
+  </ds:schemaRefs>
+</ds:datastoreItem>
 </file>
</xml_diff>